<commit_message>
completed on 8th Feb 2024
</commit_message>
<xml_diff>
--- a/C-INT-IoT-P-AT2-POR-Task-1.docx
+++ b/C-INT-IoT-P-AT2-POR-Task-1.docx
@@ -182,97 +182,7 @@
                 <w:color w:val="E67176" w:themeColor="text1" w:themeTint="A6"/>
                 <w:sz w:val="20"/>
               </w:rPr>
-              <w:t>Student</w:t>
-            </w:r>
-            <w:r>
-              <w:rPr>
-                <w:rFonts w:eastAsia="Calibri"/>
-                <w:i/>
-                <w:color w:val="E67176" w:themeColor="text1" w:themeTint="A6"/>
-                <w:sz w:val="20"/>
-              </w:rPr>
-              <w:t xml:space="preserve"> </w:t>
-            </w:r>
-            <w:r>
-              <w:rPr>
-                <w:rFonts w:eastAsia="Calibri"/>
-                <w:i/>
-                <w:color w:val="E67176" w:themeColor="text1" w:themeTint="A6"/>
-                <w:sz w:val="20"/>
-              </w:rPr>
-              <w:t>to</w:t>
-            </w:r>
-            <w:r>
-              <w:rPr>
-                <w:rFonts w:eastAsia="Calibri"/>
-                <w:i/>
-                <w:color w:val="E67176" w:themeColor="text1" w:themeTint="A6"/>
-                <w:sz w:val="20"/>
-              </w:rPr>
-              <w:t xml:space="preserve"> </w:t>
-            </w:r>
-            <w:r>
-              <w:rPr>
-                <w:rFonts w:eastAsia="Calibri"/>
-                <w:i/>
-                <w:color w:val="E67176" w:themeColor="text1" w:themeTint="A6"/>
-                <w:sz w:val="20"/>
-              </w:rPr>
-              <w:t>fill</w:t>
-            </w:r>
-            <w:r>
-              <w:rPr>
-                <w:rFonts w:eastAsia="Calibri"/>
-                <w:i/>
-                <w:color w:val="E67176" w:themeColor="text1" w:themeTint="A6"/>
-                <w:sz w:val="20"/>
-              </w:rPr>
-              <w:t xml:space="preserve"> </w:t>
-            </w:r>
-            <w:r>
-              <w:rPr>
-                <w:rFonts w:eastAsia="Calibri"/>
-                <w:i/>
-                <w:color w:val="E67176" w:themeColor="text1" w:themeTint="A6"/>
-                <w:sz w:val="20"/>
-              </w:rPr>
-              <w:t>this</w:t>
-            </w:r>
-            <w:r>
-              <w:rPr>
-                <w:rFonts w:eastAsia="Calibri"/>
-                <w:i/>
-                <w:color w:val="E67176" w:themeColor="text1" w:themeTint="A6"/>
-                <w:sz w:val="20"/>
-              </w:rPr>
-              <w:t xml:space="preserve"> </w:t>
-            </w:r>
-            <w:r>
-              <w:rPr>
-                <w:rFonts w:eastAsia="Calibri"/>
-                <w:i/>
-                <w:color w:val="E67176" w:themeColor="text1" w:themeTint="A6"/>
-                <w:sz w:val="20"/>
-              </w:rPr>
-              <w:t>section</w:t>
-            </w:r>
-            <w:r>
-              <w:rPr>
-                <w:rFonts w:eastAsia="Calibri"/>
-                <w:i/>
-                <w:color w:val="E67176" w:themeColor="text1" w:themeTint="A6"/>
-                <w:sz w:val="20"/>
-              </w:rPr>
-              <w:t xml:space="preserve"> </w:t>
-            </w:r>
-            <w:r>
-              <w:rPr>
-                <w:rFonts w:eastAsia="Calibri"/>
-                <w:i/>
-                <w:color w:val="E67176" w:themeColor="text1" w:themeTint="A6"/>
-                <w:sz w:val="20"/>
-              </w:rPr>
-              <w:t>out</w:t>
+              <w:t>Adrian Gould</w:t>
             </w:r>
           </w:p>
         </w:tc>
@@ -356,97 +266,7 @@
                 <w:color w:val="E67176" w:themeColor="text1" w:themeTint="A6"/>
                 <w:sz w:val="20"/>
               </w:rPr>
-              <w:t>Student</w:t>
-            </w:r>
-            <w:r>
-              <w:rPr>
-                <w:rFonts w:eastAsia="Calibri"/>
-                <w:i/>
-                <w:color w:val="E67176" w:themeColor="text1" w:themeTint="A6"/>
-                <w:sz w:val="20"/>
-              </w:rPr>
-              <w:t xml:space="preserve"> </w:t>
-            </w:r>
-            <w:r>
-              <w:rPr>
-                <w:rFonts w:eastAsia="Calibri"/>
-                <w:i/>
-                <w:color w:val="E67176" w:themeColor="text1" w:themeTint="A6"/>
-                <w:sz w:val="20"/>
-              </w:rPr>
-              <w:t>to</w:t>
-            </w:r>
-            <w:r>
-              <w:rPr>
-                <w:rFonts w:eastAsia="Calibri"/>
-                <w:i/>
-                <w:color w:val="E67176" w:themeColor="text1" w:themeTint="A6"/>
-                <w:sz w:val="20"/>
-              </w:rPr>
-              <w:t xml:space="preserve"> </w:t>
-            </w:r>
-            <w:r>
-              <w:rPr>
-                <w:rFonts w:eastAsia="Calibri"/>
-                <w:i/>
-                <w:color w:val="E67176" w:themeColor="text1" w:themeTint="A6"/>
-                <w:sz w:val="20"/>
-              </w:rPr>
-              <w:t>fill</w:t>
-            </w:r>
-            <w:r>
-              <w:rPr>
-                <w:rFonts w:eastAsia="Calibri"/>
-                <w:i/>
-                <w:color w:val="E67176" w:themeColor="text1" w:themeTint="A6"/>
-                <w:sz w:val="20"/>
-              </w:rPr>
-              <w:t xml:space="preserve"> </w:t>
-            </w:r>
-            <w:r>
-              <w:rPr>
-                <w:rFonts w:eastAsia="Calibri"/>
-                <w:i/>
-                <w:color w:val="E67176" w:themeColor="text1" w:themeTint="A6"/>
-                <w:sz w:val="20"/>
-              </w:rPr>
-              <w:t>this</w:t>
-            </w:r>
-            <w:r>
-              <w:rPr>
-                <w:rFonts w:eastAsia="Calibri"/>
-                <w:i/>
-                <w:color w:val="E67176" w:themeColor="text1" w:themeTint="A6"/>
-                <w:sz w:val="20"/>
-              </w:rPr>
-              <w:t xml:space="preserve"> </w:t>
-            </w:r>
-            <w:r>
-              <w:rPr>
-                <w:rFonts w:eastAsia="Calibri"/>
-                <w:i/>
-                <w:color w:val="E67176" w:themeColor="text1" w:themeTint="A6"/>
-                <w:sz w:val="20"/>
-              </w:rPr>
-              <w:t>section</w:t>
-            </w:r>
-            <w:r>
-              <w:rPr>
-                <w:rFonts w:eastAsia="Calibri"/>
-                <w:i/>
-                <w:color w:val="E67176" w:themeColor="text1" w:themeTint="A6"/>
-                <w:sz w:val="20"/>
-              </w:rPr>
-              <w:t xml:space="preserve"> </w:t>
-            </w:r>
-            <w:r>
-              <w:rPr>
-                <w:rFonts w:eastAsia="Calibri"/>
-                <w:i/>
-                <w:color w:val="E67176" w:themeColor="text1" w:themeTint="A6"/>
-                <w:sz w:val="20"/>
-              </w:rPr>
-              <w:t>out</w:t>
+              <w:t>Taehyun Sung</w:t>
             </w:r>
           </w:p>
         </w:tc>
@@ -547,97 +367,7 @@
                 <w:color w:val="E67176" w:themeColor="text1" w:themeTint="A6"/>
                 <w:sz w:val="20"/>
               </w:rPr>
-              <w:t>Student</w:t>
-            </w:r>
-            <w:r>
-              <w:rPr>
-                <w:rFonts w:eastAsia="Calibri"/>
-                <w:i/>
-                <w:color w:val="E67176" w:themeColor="text1" w:themeTint="A6"/>
-                <w:sz w:val="20"/>
-              </w:rPr>
-              <w:t xml:space="preserve"> </w:t>
-            </w:r>
-            <w:r>
-              <w:rPr>
-                <w:rFonts w:eastAsia="Calibri"/>
-                <w:i/>
-                <w:color w:val="E67176" w:themeColor="text1" w:themeTint="A6"/>
-                <w:sz w:val="20"/>
-              </w:rPr>
-              <w:t>to</w:t>
-            </w:r>
-            <w:r>
-              <w:rPr>
-                <w:rFonts w:eastAsia="Calibri"/>
-                <w:i/>
-                <w:color w:val="E67176" w:themeColor="text1" w:themeTint="A6"/>
-                <w:sz w:val="20"/>
-              </w:rPr>
-              <w:t xml:space="preserve"> </w:t>
-            </w:r>
-            <w:r>
-              <w:rPr>
-                <w:rFonts w:eastAsia="Calibri"/>
-                <w:i/>
-                <w:color w:val="E67176" w:themeColor="text1" w:themeTint="A6"/>
-                <w:sz w:val="20"/>
-              </w:rPr>
-              <w:t>fill</w:t>
-            </w:r>
-            <w:r>
-              <w:rPr>
-                <w:rFonts w:eastAsia="Calibri"/>
-                <w:i/>
-                <w:color w:val="E67176" w:themeColor="text1" w:themeTint="A6"/>
-                <w:sz w:val="20"/>
-              </w:rPr>
-              <w:t xml:space="preserve"> </w:t>
-            </w:r>
-            <w:r>
-              <w:rPr>
-                <w:rFonts w:eastAsia="Calibri"/>
-                <w:i/>
-                <w:color w:val="E67176" w:themeColor="text1" w:themeTint="A6"/>
-                <w:sz w:val="20"/>
-              </w:rPr>
-              <w:t>this</w:t>
-            </w:r>
-            <w:r>
-              <w:rPr>
-                <w:rFonts w:eastAsia="Calibri"/>
-                <w:i/>
-                <w:color w:val="E67176" w:themeColor="text1" w:themeTint="A6"/>
-                <w:sz w:val="20"/>
-              </w:rPr>
-              <w:t xml:space="preserve"> </w:t>
-            </w:r>
-            <w:r>
-              <w:rPr>
-                <w:rFonts w:eastAsia="Calibri"/>
-                <w:i/>
-                <w:color w:val="E67176" w:themeColor="text1" w:themeTint="A6"/>
-                <w:sz w:val="20"/>
-              </w:rPr>
-              <w:t>section</w:t>
-            </w:r>
-            <w:r>
-              <w:rPr>
-                <w:rFonts w:eastAsia="Calibri"/>
-                <w:i/>
-                <w:color w:val="E67176" w:themeColor="text1" w:themeTint="A6"/>
-                <w:sz w:val="20"/>
-              </w:rPr>
-              <w:t xml:space="preserve"> </w:t>
-            </w:r>
-            <w:r>
-              <w:rPr>
-                <w:rFonts w:eastAsia="Calibri"/>
-                <w:i/>
-                <w:color w:val="E67176" w:themeColor="text1" w:themeTint="A6"/>
-                <w:sz w:val="20"/>
-              </w:rPr>
-              <w:t>out</w:t>
+              <w:t>20101299</w:t>
             </w:r>
           </w:p>
         </w:tc>
@@ -738,97 +468,7 @@
                 <w:color w:val="E67176" w:themeColor="text1" w:themeTint="A6"/>
                 <w:sz w:val="20"/>
               </w:rPr>
-              <w:t>Student</w:t>
-            </w:r>
-            <w:r>
-              <w:rPr>
-                <w:rFonts w:eastAsia="Calibri"/>
-                <w:i/>
-                <w:color w:val="E67176" w:themeColor="text1" w:themeTint="A6"/>
-                <w:sz w:val="20"/>
-              </w:rPr>
-              <w:t xml:space="preserve"> </w:t>
-            </w:r>
-            <w:r>
-              <w:rPr>
-                <w:rFonts w:eastAsia="Calibri"/>
-                <w:i/>
-                <w:color w:val="E67176" w:themeColor="text1" w:themeTint="A6"/>
-                <w:sz w:val="20"/>
-              </w:rPr>
-              <w:t>to</w:t>
-            </w:r>
-            <w:r>
-              <w:rPr>
-                <w:rFonts w:eastAsia="Calibri"/>
-                <w:i/>
-                <w:color w:val="E67176" w:themeColor="text1" w:themeTint="A6"/>
-                <w:sz w:val="20"/>
-              </w:rPr>
-              <w:t xml:space="preserve"> </w:t>
-            </w:r>
-            <w:r>
-              <w:rPr>
-                <w:rFonts w:eastAsia="Calibri"/>
-                <w:i/>
-                <w:color w:val="E67176" w:themeColor="text1" w:themeTint="A6"/>
-                <w:sz w:val="20"/>
-              </w:rPr>
-              <w:t>fill</w:t>
-            </w:r>
-            <w:r>
-              <w:rPr>
-                <w:rFonts w:eastAsia="Calibri"/>
-                <w:i/>
-                <w:color w:val="E67176" w:themeColor="text1" w:themeTint="A6"/>
-                <w:sz w:val="20"/>
-              </w:rPr>
-              <w:t xml:space="preserve"> </w:t>
-            </w:r>
-            <w:r>
-              <w:rPr>
-                <w:rFonts w:eastAsia="Calibri"/>
-                <w:i/>
-                <w:color w:val="E67176" w:themeColor="text1" w:themeTint="A6"/>
-                <w:sz w:val="20"/>
-              </w:rPr>
-              <w:t>this</w:t>
-            </w:r>
-            <w:r>
-              <w:rPr>
-                <w:rFonts w:eastAsia="Calibri"/>
-                <w:i/>
-                <w:color w:val="E67176" w:themeColor="text1" w:themeTint="A6"/>
-                <w:sz w:val="20"/>
-              </w:rPr>
-              <w:t xml:space="preserve"> </w:t>
-            </w:r>
-            <w:r>
-              <w:rPr>
-                <w:rFonts w:eastAsia="Calibri"/>
-                <w:i/>
-                <w:color w:val="E67176" w:themeColor="text1" w:themeTint="A6"/>
-                <w:sz w:val="20"/>
-              </w:rPr>
-              <w:t>section</w:t>
-            </w:r>
-            <w:r>
-              <w:rPr>
-                <w:rFonts w:eastAsia="Calibri"/>
-                <w:i/>
-                <w:color w:val="E67176" w:themeColor="text1" w:themeTint="A6"/>
-                <w:sz w:val="20"/>
-              </w:rPr>
-              <w:t xml:space="preserve"> </w:t>
-            </w:r>
-            <w:r>
-              <w:rPr>
-                <w:rFonts w:eastAsia="Calibri"/>
-                <w:i/>
-                <w:color w:val="E67176" w:themeColor="text1" w:themeTint="A6"/>
-                <w:sz w:val="20"/>
-              </w:rPr>
-              <w:t>out</w:t>
+              <w:t>0405 868 915</w:t>
             </w:r>
           </w:p>
         </w:tc>
@@ -904,97 +544,7 @@
                 <w:color w:val="E67176" w:themeColor="text1" w:themeTint="A6"/>
                 <w:sz w:val="20"/>
               </w:rPr>
-              <w:t>Student</w:t>
-            </w:r>
-            <w:r>
-              <w:rPr>
-                <w:rFonts w:eastAsia="Calibri"/>
-                <w:i/>
-                <w:color w:val="E67176" w:themeColor="text1" w:themeTint="A6"/>
-                <w:sz w:val="20"/>
-              </w:rPr>
-              <w:t xml:space="preserve"> </w:t>
-            </w:r>
-            <w:r>
-              <w:rPr>
-                <w:rFonts w:eastAsia="Calibri"/>
-                <w:i/>
-                <w:color w:val="E67176" w:themeColor="text1" w:themeTint="A6"/>
-                <w:sz w:val="20"/>
-              </w:rPr>
-              <w:t>to</w:t>
-            </w:r>
-            <w:r>
-              <w:rPr>
-                <w:rFonts w:eastAsia="Calibri"/>
-                <w:i/>
-                <w:color w:val="E67176" w:themeColor="text1" w:themeTint="A6"/>
-                <w:sz w:val="20"/>
-              </w:rPr>
-              <w:t xml:space="preserve"> </w:t>
-            </w:r>
-            <w:r>
-              <w:rPr>
-                <w:rFonts w:eastAsia="Calibri"/>
-                <w:i/>
-                <w:color w:val="E67176" w:themeColor="text1" w:themeTint="A6"/>
-                <w:sz w:val="20"/>
-              </w:rPr>
-              <w:t>fill</w:t>
-            </w:r>
-            <w:r>
-              <w:rPr>
-                <w:rFonts w:eastAsia="Calibri"/>
-                <w:i/>
-                <w:color w:val="E67176" w:themeColor="text1" w:themeTint="A6"/>
-                <w:sz w:val="20"/>
-              </w:rPr>
-              <w:t xml:space="preserve"> </w:t>
-            </w:r>
-            <w:r>
-              <w:rPr>
-                <w:rFonts w:eastAsia="Calibri"/>
-                <w:i/>
-                <w:color w:val="E67176" w:themeColor="text1" w:themeTint="A6"/>
-                <w:sz w:val="20"/>
-              </w:rPr>
-              <w:t>this</w:t>
-            </w:r>
-            <w:r>
-              <w:rPr>
-                <w:rFonts w:eastAsia="Calibri"/>
-                <w:i/>
-                <w:color w:val="E67176" w:themeColor="text1" w:themeTint="A6"/>
-                <w:sz w:val="20"/>
-              </w:rPr>
-              <w:t xml:space="preserve"> </w:t>
-            </w:r>
-            <w:r>
-              <w:rPr>
-                <w:rFonts w:eastAsia="Calibri"/>
-                <w:i/>
-                <w:color w:val="E67176" w:themeColor="text1" w:themeTint="A6"/>
-                <w:sz w:val="20"/>
-              </w:rPr>
-              <w:t>section</w:t>
-            </w:r>
-            <w:r>
-              <w:rPr>
-                <w:rFonts w:eastAsia="Calibri"/>
-                <w:i/>
-                <w:color w:val="E67176" w:themeColor="text1" w:themeTint="A6"/>
-                <w:sz w:val="20"/>
-              </w:rPr>
-              <w:t xml:space="preserve"> </w:t>
-            </w:r>
-            <w:r>
-              <w:rPr>
-                <w:rFonts w:eastAsia="Calibri"/>
-                <w:i/>
-                <w:color w:val="E67176" w:themeColor="text1" w:themeTint="A6"/>
-                <w:sz w:val="20"/>
-              </w:rPr>
-              <w:t>out</w:t>
+              <w:t>20101299@tafe.wa.edu.au</w:t>
             </w:r>
           </w:p>
         </w:tc>
@@ -1226,97 +776,7 @@
                 <w:color w:val="E67176" w:themeColor="text1" w:themeTint="A6"/>
                 <w:sz w:val="20"/>
               </w:rPr>
-              <w:t>Student</w:t>
-            </w:r>
-            <w:r>
-              <w:rPr>
-                <w:rFonts w:eastAsia="Calibri"/>
-                <w:i/>
-                <w:color w:val="E67176" w:themeColor="text1" w:themeTint="A6"/>
-                <w:sz w:val="20"/>
-              </w:rPr>
-              <w:t xml:space="preserve"> </w:t>
-            </w:r>
-            <w:r>
-              <w:rPr>
-                <w:rFonts w:eastAsia="Calibri"/>
-                <w:i/>
-                <w:color w:val="E67176" w:themeColor="text1" w:themeTint="A6"/>
-                <w:sz w:val="20"/>
-              </w:rPr>
-              <w:t>to</w:t>
-            </w:r>
-            <w:r>
-              <w:rPr>
-                <w:rFonts w:eastAsia="Calibri"/>
-                <w:i/>
-                <w:color w:val="E67176" w:themeColor="text1" w:themeTint="A6"/>
-                <w:sz w:val="20"/>
-              </w:rPr>
-              <w:t xml:space="preserve"> </w:t>
-            </w:r>
-            <w:r>
-              <w:rPr>
-                <w:rFonts w:eastAsia="Calibri"/>
-                <w:i/>
-                <w:color w:val="E67176" w:themeColor="text1" w:themeTint="A6"/>
-                <w:sz w:val="20"/>
-              </w:rPr>
-              <w:t>fill</w:t>
-            </w:r>
-            <w:r>
-              <w:rPr>
-                <w:rFonts w:eastAsia="Calibri"/>
-                <w:i/>
-                <w:color w:val="E67176" w:themeColor="text1" w:themeTint="A6"/>
-                <w:sz w:val="20"/>
-              </w:rPr>
-              <w:t xml:space="preserve"> </w:t>
-            </w:r>
-            <w:r>
-              <w:rPr>
-                <w:rFonts w:eastAsia="Calibri"/>
-                <w:i/>
-                <w:color w:val="E67176" w:themeColor="text1" w:themeTint="A6"/>
-                <w:sz w:val="20"/>
-              </w:rPr>
-              <w:t>this</w:t>
-            </w:r>
-            <w:r>
-              <w:rPr>
-                <w:rFonts w:eastAsia="Calibri"/>
-                <w:i/>
-                <w:color w:val="E67176" w:themeColor="text1" w:themeTint="A6"/>
-                <w:sz w:val="20"/>
-              </w:rPr>
-              <w:t xml:space="preserve"> </w:t>
-            </w:r>
-            <w:r>
-              <w:rPr>
-                <w:rFonts w:eastAsia="Calibri"/>
-                <w:i/>
-                <w:color w:val="E67176" w:themeColor="text1" w:themeTint="A6"/>
-                <w:sz w:val="20"/>
-              </w:rPr>
-              <w:t>section</w:t>
-            </w:r>
-            <w:r>
-              <w:rPr>
-                <w:rFonts w:eastAsia="Calibri"/>
-                <w:i/>
-                <w:color w:val="E67176" w:themeColor="text1" w:themeTint="A6"/>
-                <w:sz w:val="20"/>
-              </w:rPr>
-              <w:t xml:space="preserve"> </w:t>
-            </w:r>
-            <w:r>
-              <w:rPr>
-                <w:rFonts w:eastAsia="Calibri"/>
-                <w:i/>
-                <w:color w:val="E67176" w:themeColor="text1" w:themeTint="A6"/>
-                <w:sz w:val="20"/>
-              </w:rPr>
-              <w:t>out</w:t>
+              <w:t>Taehyun Sung</w:t>
             </w:r>
           </w:p>
         </w:tc>
@@ -1384,97 +844,7 @@
                 <w:color w:val="E67176" w:themeColor="text1" w:themeTint="A6"/>
                 <w:sz w:val="20"/>
               </w:rPr>
-              <w:t>Student</w:t>
-            </w:r>
-            <w:r>
-              <w:rPr>
-                <w:rFonts w:eastAsia="Calibri"/>
-                <w:i/>
-                <w:color w:val="E67176" w:themeColor="text1" w:themeTint="A6"/>
-                <w:sz w:val="20"/>
-              </w:rPr>
-              <w:t xml:space="preserve"> </w:t>
-            </w:r>
-            <w:r>
-              <w:rPr>
-                <w:rFonts w:eastAsia="Calibri"/>
-                <w:i/>
-                <w:color w:val="E67176" w:themeColor="text1" w:themeTint="A6"/>
-                <w:sz w:val="20"/>
-              </w:rPr>
-              <w:t>to</w:t>
-            </w:r>
-            <w:r>
-              <w:rPr>
-                <w:rFonts w:eastAsia="Calibri"/>
-                <w:i/>
-                <w:color w:val="E67176" w:themeColor="text1" w:themeTint="A6"/>
-                <w:sz w:val="20"/>
-              </w:rPr>
-              <w:t xml:space="preserve"> </w:t>
-            </w:r>
-            <w:r>
-              <w:rPr>
-                <w:rFonts w:eastAsia="Calibri"/>
-                <w:i/>
-                <w:color w:val="E67176" w:themeColor="text1" w:themeTint="A6"/>
-                <w:sz w:val="20"/>
-              </w:rPr>
-              <w:t>fill</w:t>
-            </w:r>
-            <w:r>
-              <w:rPr>
-                <w:rFonts w:eastAsia="Calibri"/>
-                <w:i/>
-                <w:color w:val="E67176" w:themeColor="text1" w:themeTint="A6"/>
-                <w:sz w:val="20"/>
-              </w:rPr>
-              <w:t xml:space="preserve"> </w:t>
-            </w:r>
-            <w:r>
-              <w:rPr>
-                <w:rFonts w:eastAsia="Calibri"/>
-                <w:i/>
-                <w:color w:val="E67176" w:themeColor="text1" w:themeTint="A6"/>
-                <w:sz w:val="20"/>
-              </w:rPr>
-              <w:t>this</w:t>
-            </w:r>
-            <w:r>
-              <w:rPr>
-                <w:rFonts w:eastAsia="Calibri"/>
-                <w:i/>
-                <w:color w:val="E67176" w:themeColor="text1" w:themeTint="A6"/>
-                <w:sz w:val="20"/>
-              </w:rPr>
-              <w:t xml:space="preserve"> </w:t>
-            </w:r>
-            <w:r>
-              <w:rPr>
-                <w:rFonts w:eastAsia="Calibri"/>
-                <w:i/>
-                <w:color w:val="E67176" w:themeColor="text1" w:themeTint="A6"/>
-                <w:sz w:val="20"/>
-              </w:rPr>
-              <w:t>section</w:t>
-            </w:r>
-            <w:r>
-              <w:rPr>
-                <w:rFonts w:eastAsia="Calibri"/>
-                <w:i/>
-                <w:color w:val="E67176" w:themeColor="text1" w:themeTint="A6"/>
-                <w:sz w:val="20"/>
-              </w:rPr>
-              <w:t xml:space="preserve"> </w:t>
-            </w:r>
-            <w:r>
-              <w:rPr>
-                <w:rFonts w:eastAsia="Calibri"/>
-                <w:i/>
-                <w:color w:val="E67176" w:themeColor="text1" w:themeTint="A6"/>
-                <w:sz w:val="20"/>
-              </w:rPr>
-              <w:t>out</w:t>
+              <w:t>08/02/2024</w:t>
             </w:r>
           </w:p>
         </w:tc>
@@ -5569,15 +4939,7 @@
                       <w:szCs w:val="22"/>
                       <w:vertAlign w:val="subscript"/>
                     </w:rPr>
-                    <w:t>m</w:t>
-                  </w:r>
-                  <w:r>
-                    <w:rPr>
-                      <w:sz w:val="21"/>
-                      <w:szCs w:val="22"/>
-                      <w:vertAlign w:val="subscript"/>
-                    </w:rPr>
-                    <w:t>ax</w:t>
+                    <w:t>max</w:t>
                   </w:r>
                   <w:r>
                     <w:rPr>
@@ -7252,13 +6614,7 @@
               <w:br/>
             </w:r>
             <w:r>
-              <w:t>Use the</w:t>
-            </w:r>
-            <w:r>
-              <w:t xml:space="preserve"> details above</w:t>
-            </w:r>
-            <w:r>
-              <w:t xml:space="preserve"> to calculate a “minimum” time for the devices to be run using the batteries.</w:t>
+              <w:t>Use the details above to calculate a “minimum” time for the devices to be run using the batteries.</w:t>
             </w:r>
             <w:r>
               <w:br/>
@@ -8451,7 +7807,7 @@
                 <w:noProof/>
               </w:rPr>
               <w:drawing>
-                <wp:inline distT="0" distB="0" distL="0" distR="0" wp14:anchorId="3DFDD4D0" wp14:editId="7C55E8D6">
+                <wp:inline distT="0" distB="0" distL="0" distR="0" wp14:anchorId="3DFDD4D0" wp14:editId="1AF35ACA">
                   <wp:extent cx="1440000" cy="1440000"/>
                   <wp:effectExtent l="0" t="0" r="0" b="0"/>
                   <wp:docPr id="716520639" name="Picture 1" descr="A magnet with a red and white object&#10;&#10;Description automatically generated"/>
@@ -8497,7 +7853,7 @@
                 <w:noProof/>
               </w:rPr>
               <w:drawing>
-                <wp:inline distT="0" distB="0" distL="0" distR="0" wp14:anchorId="467700B7" wp14:editId="0E4B0C4F">
+                <wp:inline distT="0" distB="0" distL="0" distR="0" wp14:anchorId="467700B7" wp14:editId="33AD506E">
                   <wp:extent cx="1440000" cy="1440000"/>
                   <wp:effectExtent l="0" t="0" r="0" b="0"/>
                   <wp:docPr id="902183944" name="Picture 2" descr="A screen shot of a phone&#10;&#10;Description automatically generated"/>
@@ -9044,10 +8400,7 @@
               <w:t>What is an Analogue Signal</w:t>
             </w:r>
             <w:r>
-              <w:t xml:space="preserve">, </w:t>
-            </w:r>
-            <w:r>
-              <w:t>and what is an advantage of this type of signal</w:t>
+              <w:t>, and what is an advantage of this type of signal</w:t>
             </w:r>
             <w:r>
               <w:t xml:space="preserve">? </w:t>
@@ -9408,13 +8761,7 @@
               <w:t xml:space="preserve"> resistor </w:t>
             </w:r>
             <w:r>
-              <w:t>and the effect when no external signal is present</w:t>
-            </w:r>
-            <w:r>
-              <w:t xml:space="preserve"> on the GPIO</w:t>
-            </w:r>
-            <w:r>
-              <w:t>.</w:t>
+              <w:t>and the effect when no external signal is present on the GPIO.</w:t>
             </w:r>
             <w:r>
               <w:br/>
@@ -9732,12 +9079,8 @@
             <w:r>
               <w:t>?</w:t>
             </w:r>
-            <w:proofErr w:type="spellStart"/>
             <w:r>
               <w:br/>
-            </w:r>
-            <w:proofErr w:type="spellEnd"/>
-            <w:r>
               <w:t>(1 – 5 sentences</w:t>
             </w:r>
             <w:r>
@@ -10126,13 +9469,7 @@
               <w:cnfStyle w:val="000000000000" w:firstRow="0" w:lastRow="0" w:firstColumn="0" w:lastColumn="0" w:oddVBand="0" w:evenVBand="0" w:oddHBand="0" w:evenHBand="0" w:firstRowFirstColumn="0" w:firstRowLastColumn="0" w:lastRowFirstColumn="0" w:lastRowLastColumn="0"/>
             </w:pPr>
             <w:r>
-              <w:t xml:space="preserve">What is Multiplexing </w:t>
-            </w:r>
-            <w:r>
-              <w:t>and how could it be useful in IoT</w:t>
-            </w:r>
-            <w:r>
-              <w:t>?</w:t>
+              <w:t>What is Multiplexing and how could it be useful in IoT?</w:t>
             </w:r>
             <w:r>
               <w:br/>
@@ -13585,7 +12922,7 @@
               <w:sz w:val="16"/>
               <w:szCs w:val="16"/>
             </w:rPr>
-            <w:t>2022-08-19 15:51</w:t>
+            <w:t>2023-07-27 17:44</w:t>
           </w:r>
           <w:r>
             <w:rPr>
@@ -14029,7 +13366,7 @@
               <v:stroke joinstyle="miter"/>
               <v:path gradientshapeok="t" o:connecttype="rect"/>
             </v:shapetype>
-            <v:shape id="Text Box 2" o:spid="_x0000_s1026" type="#_x0000_t202" alt="OFFICIAL" style="position:absolute;left:0;text-align:left;margin-left:0;margin-top:.05pt;width:34.95pt;height:34.95pt;z-index:251659264;visibility:visible;mso-wrap-style:none;mso-wrap-distance-left:0;mso-wrap-distance-top:0;mso-wrap-distance-right:0;mso-wrap-distance-bottom:0;mso-position-horizontal:center;mso-position-horizontal-relative:text;mso-position-vertical:absolute;mso-position-vertical-relative:text;v-text-anchor:top" o:gfxdata="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" filled="f" stroked="f">
+            <v:shape id="Text Box 2" o:spid="_x0000_s1026" type="#_x0000_t202" alt="OFFICIAL" style="position:absolute;left:0;text-align:left;margin-left:0;margin-top:.05pt;width:34.95pt;height:34.95pt;z-index:251659264;visibility:visible;mso-wrap-style:none;mso-wrap-distance-left:0;mso-wrap-distance-top:0;mso-wrap-distance-right:0;mso-wrap-distance-bottom:0;mso-position-horizontal:center;mso-position-horizontal-relative:text;mso-position-vertical:absolute;mso-position-vertical-relative:text;v-text-anchor:top" o:gfxdata="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" filled="f" stroked="f">
               <v:textbox style="mso-fit-shape-to-text:t" inset="0,0,0,0">
                 <w:txbxContent>
                   <w:p>
@@ -14522,7 +13859,7 @@
               <v:stroke joinstyle="miter"/>
               <v:path gradientshapeok="t" o:connecttype="rect"/>
             </v:shapetype>
-            <v:shape id="Text Box 1" o:spid="_x0000_s1027" type="#_x0000_t202" alt="OFFICIAL" style="position:absolute;left:0;text-align:left;margin-left:0;margin-top:.05pt;width:34.95pt;height:34.95pt;z-index:251658240;visibility:visible;mso-wrap-style:none;mso-wrap-distance-left:0;mso-wrap-distance-top:0;mso-wrap-distance-right:0;mso-wrap-distance-bottom:0;mso-position-horizontal:center;mso-position-horizontal-relative:text;mso-position-vertical:absolute;mso-position-vertical-relative:text;v-text-anchor:top" o:gfxdata="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" filled="f" stroked="f">
+            <v:shape id="Text Box 1" o:spid="_x0000_s1027" type="#_x0000_t202" alt="OFFICIAL" style="position:absolute;left:0;text-align:left;margin-left:0;margin-top:.05pt;width:34.95pt;height:34.95pt;z-index:251658240;visibility:visible;mso-wrap-style:none;mso-wrap-distance-left:0;mso-wrap-distance-top:0;mso-wrap-distance-right:0;mso-wrap-distance-bottom:0;mso-position-horizontal:center;mso-position-horizontal-relative:text;mso-position-vertical:absolute;mso-position-vertical-relative:text;v-text-anchor:top" o:gfxdata="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" filled="f" stroked="f">
               <v:textbox style="mso-fit-shape-to-text:t" inset="0,0,0,0">
                 <w:txbxContent>
                   <w:p>
@@ -21222,6 +20559,74 @@
 </file>
 
 <file path=customXml/item1.xml><?xml version="1.0" encoding="utf-8"?>
+<p:properties xmlns:p="http://schemas.microsoft.com/office/2006/metadata/properties" xmlns:xsi="http://www.w3.org/2001/XMLSchema-instance" xmlns:pc="http://schemas.microsoft.com/office/infopath/2007/PartnerControls">
+  <documentManagement>
+    <FolderType xmlns="833ce3ab-d172-455c-9989-f10facae9784" xsi:nil="true"/>
+    <Students xmlns="833ce3ab-d172-455c-9989-f10facae9784">
+      <UserInfo>
+        <DisplayName/>
+        <AccountId xsi:nil="true"/>
+        <AccountType/>
+      </UserInfo>
+    </Students>
+    <TeamsChannelId xmlns="833ce3ab-d172-455c-9989-f10facae9784" xsi:nil="true"/>
+    <Student_Groups xmlns="833ce3ab-d172-455c-9989-f10facae9784">
+      <UserInfo>
+        <DisplayName/>
+        <AccountId xsi:nil="true"/>
+        <AccountType/>
+      </UserInfo>
+    </Student_Groups>
+    <Math_Settings xmlns="833ce3ab-d172-455c-9989-f10facae9784" xsi:nil="true"/>
+    <Is_Collaboration_Space_Locked xmlns="833ce3ab-d172-455c-9989-f10facae9784" xsi:nil="true"/>
+    <AppVersion xmlns="833ce3ab-d172-455c-9989-f10facae9784" xsi:nil="true"/>
+    <Owner xmlns="833ce3ab-d172-455c-9989-f10facae9784">
+      <UserInfo>
+        <DisplayName/>
+        <AccountId xsi:nil="true"/>
+        <AccountType/>
+      </UserInfo>
+    </Owner>
+    <Has_Teacher_Only_SectionGroup xmlns="833ce3ab-d172-455c-9989-f10facae9784" xsi:nil="true"/>
+    <NotebookType xmlns="833ce3ab-d172-455c-9989-f10facae9784" xsi:nil="true"/>
+    <Teachers xmlns="833ce3ab-d172-455c-9989-f10facae9784">
+      <UserInfo>
+        <DisplayName/>
+        <AccountId xsi:nil="true"/>
+        <AccountType/>
+      </UserInfo>
+    </Teachers>
+    <Templates xmlns="833ce3ab-d172-455c-9989-f10facae9784" xsi:nil="true"/>
+    <DefaultSectionNames xmlns="833ce3ab-d172-455c-9989-f10facae9784" xsi:nil="true"/>
+    <CultureName xmlns="833ce3ab-d172-455c-9989-f10facae9784" xsi:nil="true"/>
+    <Distribution_Groups xmlns="833ce3ab-d172-455c-9989-f10facae9784" xsi:nil="true"/>
+    <Self_Registration_Enabled xmlns="833ce3ab-d172-455c-9989-f10facae9784" xsi:nil="true"/>
+    <LMS_Mappings xmlns="833ce3ab-d172-455c-9989-f10facae9784" xsi:nil="true"/>
+    <Invited_Teachers xmlns="833ce3ab-d172-455c-9989-f10facae9784" xsi:nil="true"/>
+    <Invited_Students xmlns="833ce3ab-d172-455c-9989-f10facae9784" xsi:nil="true"/>
+    <IsNotebookLocked xmlns="833ce3ab-d172-455c-9989-f10facae9784" xsi:nil="true"/>
+  </documentManagement>
+</p:properties>
+</file>
+
+<file path=customXml/item2.xml><?xml version="1.0" encoding="utf-8"?>
+<?mso-contentType ?>
+<FormTemplates xmlns="http://schemas.microsoft.com/sharepoint/v3/contenttype/forms">
+  <Display>DocumentLibraryForm</Display>
+  <Edit>DocumentLibraryForm</Edit>
+  <New>DocumentLibraryForm</New>
+</FormTemplates>
+</file>
+
+<file path=customXml/item3.xml><?xml version="1.0" encoding="utf-8"?>
+<b:Sources xmlns:b="http://schemas.openxmlformats.org/officeDocument/2006/bibliography" xmlns="http://schemas.openxmlformats.org/officeDocument/2006/bibliography" SelectedStyle="\APA.XSL" StyleName="APA"/>
+</file>
+
+<file path=customXml/item4.xml><?xml version="1.0" encoding="utf-8"?>
+<LongProperties xmlns="http://schemas.microsoft.com/office/2006/metadata/longProperties"/>
+</file>
+
+<file path=customXml/item5.xml><?xml version="1.0" encoding="utf-8"?>
 <ct:contentTypeSchema xmlns:ct="http://schemas.microsoft.com/office/2006/metadata/contentType" xmlns:ma="http://schemas.microsoft.com/office/2006/metadata/properties/metaAttributes" ct:_="" ma:_="" ma:contentTypeName="Document" ma:contentTypeID="0x010100D482CBA738D00D4AAC9330883AE1DA78" ma:contentTypeVersion="33" ma:contentTypeDescription="Create a new document." ma:contentTypeScope="" ma:versionID="8e47dcab4e34a32242880baf61f0a73d">
   <xsd:schema xmlns:xsd="http://www.w3.org/2001/XMLSchema" xmlns:xs="http://www.w3.org/2001/XMLSchema" xmlns:p="http://schemas.microsoft.com/office/2006/metadata/properties" xmlns:ns3="3936cbe9-feea-4685-b03c-7f8d09c550f1" xmlns:ns4="833ce3ab-d172-455c-9989-f10facae9784" targetNamespace="http://schemas.microsoft.com/office/2006/metadata/properties" ma:root="true" ma:fieldsID="174389be43a91ce68753c33b6ac99b4e" ns3:_="" ns4:_="">
     <xsd:import namespace="3936cbe9-feea-4685-b03c-7f8d09c550f1"/>
@@ -21632,75 +21037,41 @@
 </ct:contentTypeSchema>
 </file>
 
-<file path=customXml/item2.xml><?xml version="1.0" encoding="utf-8"?>
-<LongProperties xmlns="http://schemas.microsoft.com/office/2006/metadata/longProperties"/>
+<file path=customXml/itemProps1.xml><?xml version="1.0" encoding="utf-8"?>
+<ds:datastoreItem xmlns:ds="http://schemas.openxmlformats.org/officeDocument/2006/customXml" ds:itemID="{A16F99D5-FAF9-47B7-BB2E-CAC1EF9F3B71}">
+  <ds:schemaRefs>
+    <ds:schemaRef ds:uri="http://schemas.microsoft.com/office/2006/metadata/properties"/>
+    <ds:schemaRef ds:uri="http://schemas.microsoft.com/office/infopath/2007/PartnerControls"/>
+    <ds:schemaRef ds:uri="833ce3ab-d172-455c-9989-f10facae9784"/>
+  </ds:schemaRefs>
+</ds:datastoreItem>
 </file>
 
-<file path=customXml/item3.xml><?xml version="1.0" encoding="utf-8"?>
-<b:Sources xmlns:b="http://schemas.openxmlformats.org/officeDocument/2006/bibliography" xmlns="http://schemas.openxmlformats.org/officeDocument/2006/bibliography" SelectedStyle="\APA.XSL" StyleName="APA"/>
+<file path=customXml/itemProps2.xml><?xml version="1.0" encoding="utf-8"?>
+<ds:datastoreItem xmlns:ds="http://schemas.openxmlformats.org/officeDocument/2006/customXml" ds:itemID="{96001339-1F25-4BDD-94F9-AA3400008571}">
+  <ds:schemaRefs>
+    <ds:schemaRef ds:uri="http://schemas.microsoft.com/sharepoint/v3/contenttype/forms"/>
+  </ds:schemaRefs>
+</ds:datastoreItem>
 </file>
 
-<file path=customXml/item4.xml><?xml version="1.0" encoding="utf-8"?>
-<?mso-contentType ?>
-<FormTemplates xmlns="http://schemas.microsoft.com/sharepoint/v3/contenttype/forms">
-  <Display>DocumentLibraryForm</Display>
-  <Edit>DocumentLibraryForm</Edit>
-  <New>DocumentLibraryForm</New>
-</FormTemplates>
+<file path=customXml/itemProps3.xml><?xml version="1.0" encoding="utf-8"?>
+<ds:datastoreItem xmlns:ds="http://schemas.openxmlformats.org/officeDocument/2006/customXml" ds:itemID="{FA372538-4EB2-47A6-B6A5-F12FBA1876D3}">
+  <ds:schemaRefs>
+    <ds:schemaRef ds:uri="http://schemas.openxmlformats.org/officeDocument/2006/bibliography"/>
+  </ds:schemaRefs>
+</ds:datastoreItem>
 </file>
 
-<file path=customXml/item5.xml><?xml version="1.0" encoding="utf-8"?>
-<p:properties xmlns:p="http://schemas.microsoft.com/office/2006/metadata/properties" xmlns:xsi="http://www.w3.org/2001/XMLSchema-instance" xmlns:pc="http://schemas.microsoft.com/office/infopath/2007/PartnerControls">
-  <documentManagement>
-    <FolderType xmlns="833ce3ab-d172-455c-9989-f10facae9784" xsi:nil="true"/>
-    <Students xmlns="833ce3ab-d172-455c-9989-f10facae9784">
-      <UserInfo>
-        <DisplayName/>
-        <AccountId xsi:nil="true"/>
-        <AccountType/>
-      </UserInfo>
-    </Students>
-    <TeamsChannelId xmlns="833ce3ab-d172-455c-9989-f10facae9784" xsi:nil="true"/>
-    <Student_Groups xmlns="833ce3ab-d172-455c-9989-f10facae9784">
-      <UserInfo>
-        <DisplayName/>
-        <AccountId xsi:nil="true"/>
-        <AccountType/>
-      </UserInfo>
-    </Student_Groups>
-    <Math_Settings xmlns="833ce3ab-d172-455c-9989-f10facae9784" xsi:nil="true"/>
-    <Is_Collaboration_Space_Locked xmlns="833ce3ab-d172-455c-9989-f10facae9784" xsi:nil="true"/>
-    <AppVersion xmlns="833ce3ab-d172-455c-9989-f10facae9784" xsi:nil="true"/>
-    <Owner xmlns="833ce3ab-d172-455c-9989-f10facae9784">
-      <UserInfo>
-        <DisplayName/>
-        <AccountId xsi:nil="true"/>
-        <AccountType/>
-      </UserInfo>
-    </Owner>
-    <Has_Teacher_Only_SectionGroup xmlns="833ce3ab-d172-455c-9989-f10facae9784" xsi:nil="true"/>
-    <NotebookType xmlns="833ce3ab-d172-455c-9989-f10facae9784" xsi:nil="true"/>
-    <Teachers xmlns="833ce3ab-d172-455c-9989-f10facae9784">
-      <UserInfo>
-        <DisplayName/>
-        <AccountId xsi:nil="true"/>
-        <AccountType/>
-      </UserInfo>
-    </Teachers>
-    <Templates xmlns="833ce3ab-d172-455c-9989-f10facae9784" xsi:nil="true"/>
-    <DefaultSectionNames xmlns="833ce3ab-d172-455c-9989-f10facae9784" xsi:nil="true"/>
-    <CultureName xmlns="833ce3ab-d172-455c-9989-f10facae9784" xsi:nil="true"/>
-    <Distribution_Groups xmlns="833ce3ab-d172-455c-9989-f10facae9784" xsi:nil="true"/>
-    <Self_Registration_Enabled xmlns="833ce3ab-d172-455c-9989-f10facae9784" xsi:nil="true"/>
-    <LMS_Mappings xmlns="833ce3ab-d172-455c-9989-f10facae9784" xsi:nil="true"/>
-    <Invited_Teachers xmlns="833ce3ab-d172-455c-9989-f10facae9784" xsi:nil="true"/>
-    <Invited_Students xmlns="833ce3ab-d172-455c-9989-f10facae9784" xsi:nil="true"/>
-    <IsNotebookLocked xmlns="833ce3ab-d172-455c-9989-f10facae9784" xsi:nil="true"/>
-  </documentManagement>
-</p:properties>
+<file path=customXml/itemProps4.xml><?xml version="1.0" encoding="utf-8"?>
+<ds:datastoreItem xmlns:ds="http://schemas.openxmlformats.org/officeDocument/2006/customXml" ds:itemID="{ED9C3AC7-65F6-444B-AAD9-BED76FF91658}">
+  <ds:schemaRefs>
+    <ds:schemaRef ds:uri="http://schemas.microsoft.com/office/2006/metadata/longProperties"/>
+  </ds:schemaRefs>
+</ds:datastoreItem>
 </file>
 
-<file path=customXml/itemProps1.xml><?xml version="1.0" encoding="utf-8"?>
+<file path=customXml/itemProps5.xml><?xml version="1.0" encoding="utf-8"?>
 <ds:datastoreItem xmlns:ds="http://schemas.openxmlformats.org/officeDocument/2006/customXml" ds:itemID="{C3B379D3-68ED-4924-9080-2CFFEEB38B90}">
   <ds:schemaRefs>
     <ds:schemaRef ds:uri="http://schemas.microsoft.com/office/2006/metadata/contentType"/>
@@ -21717,38 +21088,4 @@
     <ds:schemaRef ds:uri="http://schemas.microsoft.com/internal/obd"/>
   </ds:schemaRefs>
 </ds:datastoreItem>
-</file>
-
-<file path=customXml/itemProps2.xml><?xml version="1.0" encoding="utf-8"?>
-<ds:datastoreItem xmlns:ds="http://schemas.openxmlformats.org/officeDocument/2006/customXml" ds:itemID="{ED9C3AC7-65F6-444B-AAD9-BED76FF91658}">
-  <ds:schemaRefs>
-    <ds:schemaRef ds:uri="http://schemas.microsoft.com/office/2006/metadata/longProperties"/>
-  </ds:schemaRefs>
-</ds:datastoreItem>
-</file>
-
-<file path=customXml/itemProps3.xml><?xml version="1.0" encoding="utf-8"?>
-<ds:datastoreItem xmlns:ds="http://schemas.openxmlformats.org/officeDocument/2006/customXml" ds:itemID="{FA372538-4EB2-47A6-B6A5-F12FBA1876D3}">
-  <ds:schemaRefs>
-    <ds:schemaRef ds:uri="http://schemas.openxmlformats.org/officeDocument/2006/bibliography"/>
-  </ds:schemaRefs>
-</ds:datastoreItem>
-</file>
-
-<file path=customXml/itemProps4.xml><?xml version="1.0" encoding="utf-8"?>
-<ds:datastoreItem xmlns:ds="http://schemas.openxmlformats.org/officeDocument/2006/customXml" ds:itemID="{96001339-1F25-4BDD-94F9-AA3400008571}">
-  <ds:schemaRefs>
-    <ds:schemaRef ds:uri="http://schemas.microsoft.com/sharepoint/v3/contenttype/forms"/>
-  </ds:schemaRefs>
-</ds:datastoreItem>
-</file>
-
-<file path=customXml/itemProps5.xml><?xml version="1.0" encoding="utf-8"?>
-<ds:datastoreItem xmlns:ds="http://schemas.openxmlformats.org/officeDocument/2006/customXml" ds:itemID="{A16F99D5-FAF9-47B7-BB2E-CAC1EF9F3B71}">
-  <ds:schemaRefs>
-    <ds:schemaRef ds:uri="http://schemas.microsoft.com/office/2006/metadata/properties"/>
-    <ds:schemaRef ds:uri="http://schemas.microsoft.com/office/infopath/2007/PartnerControls"/>
-    <ds:schemaRef ds:uri="833ce3ab-d172-455c-9989-f10facae9784"/>
-  </ds:schemaRefs>
-</ds:datastoreItem>
 </file>
</xml_diff>